<commit_message>
Resolviendo un par de ejercicios de condicionales
</commit_message>
<xml_diff>
--- a/docs/Ejercicios - Ciclos.docx
+++ b/docs/Ejercicios - Ciclos.docx
@@ -1,6 +1,6 @@
 
 <file path=word/document.xml><?xml version="1.0" encoding="utf-8"?>
-<w:document xmlns:o="urn:schemas-microsoft-com:office:office" xmlns:r="http://schemas.openxmlformats.org/officeDocument/2006/relationships" xmlns:v="urn:schemas-microsoft-com:vml" xmlns:w="http://schemas.openxmlformats.org/wordprocessingml/2006/main" xmlns:w10="urn:schemas-microsoft-com:office:word" xmlns:wp="http://schemas.openxmlformats.org/drawingml/2006/wordprocessingDrawing">
+<w:document xmlns:o="urn:schemas-microsoft-com:office:office" xmlns:r="http://schemas.openxmlformats.org/officeDocument/2006/relationships" xmlns:v="urn:schemas-microsoft-com:vml" xmlns:w="http://schemas.openxmlformats.org/wordprocessingml/2006/main" xmlns:w10="urn:schemas-microsoft-com:office:word" xmlns:wp="http://schemas.openxmlformats.org/drawingml/2006/wordprocessingDrawing" xmlns:wps="http://schemas.microsoft.com/office/word/2010/wordprocessingShape" xmlns:wpg="http://schemas.microsoft.com/office/word/2010/wordprocessingGroup" xmlns:mc="http://schemas.openxmlformats.org/markup-compatibility/2006" xmlns:wp14="http://schemas.microsoft.com/office/word/2010/wordprocessingDrawing" xmlns:w14="http://schemas.microsoft.com/office/word/2010/wordml" mc:Ignorable="w14 wp14">
   <w:body>
     <w:p>
       <w:pPr>
@@ -9,6 +9,8 @@
         <w:rPr>
           <w:rFonts w:ascii="Arial" w:hAnsi="Arial"/>
           <w:b/>
+          <w:b/>
+          <w:i w:val="false"/>
           <w:i w:val="false"/>
           <w:caps w:val="false"/>
           <w:smallCaps w:val="false"/>
@@ -16,9 +18,9 @@
           <w:dstrike w:val="false"/>
           <w:color w:val="FF9900"/>
           <w:sz w:val="24"/>
-          <w:u w:val="none"/>
-          <w:effect w:val="none"/>
-          <w:shd w:fill="FFFFFF" w:val="clear"/>
+          <w:highlight w:val="white"/>
+          <w:u w:val="none"/>
+          <w:effect w:val="none"/>
         </w:rPr>
       </w:pPr>
       <w:bookmarkStart w:id="0" w:name="docs-internal-guid-956d4b88-dac7-8a4f-2780-243bdea05a95"/>
@@ -59,16 +61,18 @@
         <w:rPr>
           <w:rFonts w:ascii="Arial" w:hAnsi="Arial"/>
           <w:b w:val="false"/>
-          <w:i w:val="false"/>
-          <w:caps w:val="false"/>
-          <w:smallCaps w:val="false"/>
-          <w:strike w:val="false"/>
-          <w:dstrike w:val="false"/>
-          <w:color w:val="000000"/>
-          <w:sz w:val="24"/>
-          <w:u w:val="none"/>
-          <w:effect w:val="none"/>
-          <w:shd w:fill="FFFFFF" w:val="clear"/>
+          <w:b w:val="false"/>
+          <w:i w:val="false"/>
+          <w:i w:val="false"/>
+          <w:caps w:val="false"/>
+          <w:smallCaps w:val="false"/>
+          <w:strike w:val="false"/>
+          <w:dstrike w:val="false"/>
+          <w:color w:val="000000"/>
+          <w:sz w:val="24"/>
+          <w:highlight w:val="white"/>
+          <w:u w:val="none"/>
+          <w:effect w:val="none"/>
         </w:rPr>
       </w:pPr>
       <w:r>
@@ -107,16 +111,18 @@
         <w:rPr>
           <w:rFonts w:ascii="Arial" w:hAnsi="Arial"/>
           <w:b w:val="false"/>
-          <w:i w:val="false"/>
-          <w:caps w:val="false"/>
-          <w:smallCaps w:val="false"/>
-          <w:strike w:val="false"/>
-          <w:dstrike w:val="false"/>
-          <w:color w:val="000000"/>
-          <w:sz w:val="24"/>
-          <w:u w:val="none"/>
-          <w:effect w:val="none"/>
-          <w:shd w:fill="FFFFFF" w:val="clear"/>
+          <w:b w:val="false"/>
+          <w:i w:val="false"/>
+          <w:i w:val="false"/>
+          <w:caps w:val="false"/>
+          <w:smallCaps w:val="false"/>
+          <w:strike w:val="false"/>
+          <w:dstrike w:val="false"/>
+          <w:color w:val="000000"/>
+          <w:sz w:val="24"/>
+          <w:highlight w:val="white"/>
+          <w:u w:val="none"/>
+          <w:effect w:val="none"/>
         </w:rPr>
       </w:pPr>
       <w:r>
@@ -155,16 +161,18 @@
         <w:rPr>
           <w:rFonts w:ascii="Arial" w:hAnsi="Arial"/>
           <w:b w:val="false"/>
-          <w:i w:val="false"/>
-          <w:caps w:val="false"/>
-          <w:smallCaps w:val="false"/>
-          <w:strike w:val="false"/>
-          <w:dstrike w:val="false"/>
-          <w:color w:val="000000"/>
-          <w:sz w:val="24"/>
-          <w:u w:val="none"/>
-          <w:effect w:val="none"/>
-          <w:shd w:fill="FFFFFF" w:val="clear"/>
+          <w:b w:val="false"/>
+          <w:i w:val="false"/>
+          <w:i w:val="false"/>
+          <w:caps w:val="false"/>
+          <w:smallCaps w:val="false"/>
+          <w:strike w:val="false"/>
+          <w:dstrike w:val="false"/>
+          <w:color w:val="000000"/>
+          <w:sz w:val="24"/>
+          <w:highlight w:val="white"/>
+          <w:u w:val="none"/>
+          <w:effect w:val="none"/>
         </w:rPr>
       </w:pPr>
       <w:r>
@@ -203,34 +211,36 @@
         <w:rPr>
           <w:rFonts w:ascii="Arial" w:hAnsi="Arial"/>
           <w:b w:val="false"/>
-          <w:i w:val="false"/>
-          <w:caps w:val="false"/>
-          <w:smallCaps w:val="false"/>
-          <w:strike w:val="false"/>
-          <w:dstrike w:val="false"/>
-          <w:color w:val="000000"/>
-          <w:sz w:val="24"/>
-          <w:u w:val="none"/>
-          <w:effect w:val="none"/>
-          <w:shd w:fill="FFFFFF" w:val="clear"/>
-        </w:rPr>
-      </w:pPr>
-      <w:r>
-        <w:rPr>
-          <w:rFonts w:ascii="Arial" w:hAnsi="Arial"/>
-          <w:b w:val="false"/>
-          <w:i w:val="false"/>
-          <w:caps w:val="false"/>
-          <w:smallCaps w:val="false"/>
-          <w:strike w:val="false"/>
-          <w:dstrike w:val="false"/>
-          <w:color w:val="000000"/>
-          <w:sz w:val="24"/>
-          <w:u w:val="none"/>
-          <w:effect w:val="none"/>
-          <w:shd w:fill="FFFFFF" w:val="clear"/>
-        </w:rPr>
-        <w:t>4. Duplicar un número positivo dado por el usuario, en caso de no ser positivo mostrar un mensaje de error y repetir la la instrucción de lectura.</w:t>
+          <w:b w:val="false"/>
+          <w:i w:val="false"/>
+          <w:i w:val="false"/>
+          <w:caps w:val="false"/>
+          <w:smallCaps w:val="false"/>
+          <w:strike w:val="false"/>
+          <w:dstrike w:val="false"/>
+          <w:color w:val="000000"/>
+          <w:sz w:val="24"/>
+          <w:highlight w:val="white"/>
+          <w:u w:val="none"/>
+          <w:effect w:val="none"/>
+        </w:rPr>
+      </w:pPr>
+      <w:r>
+        <w:rPr>
+          <w:rFonts w:ascii="Arial" w:hAnsi="Arial"/>
+          <w:b w:val="false"/>
+          <w:i w:val="false"/>
+          <w:caps w:val="false"/>
+          <w:smallCaps w:val="false"/>
+          <w:strike w:val="false"/>
+          <w:dstrike w:val="false"/>
+          <w:color w:val="000000"/>
+          <w:sz w:val="24"/>
+          <w:u w:val="none"/>
+          <w:effect w:val="none"/>
+          <w:shd w:fill="FFFFFF" w:val="clear"/>
+        </w:rPr>
+        <w:t>4. Duplicar un número positivo dado por el usuario, en caso de no ser positivo mostrar un mensaje de error y repetir la instrucción de lectura.</w:t>
       </w:r>
     </w:p>
     <w:p>
@@ -251,16 +261,18 @@
         <w:rPr>
           <w:rFonts w:ascii="Arial" w:hAnsi="Arial"/>
           <w:b w:val="false"/>
-          <w:i w:val="false"/>
-          <w:caps w:val="false"/>
-          <w:smallCaps w:val="false"/>
-          <w:strike w:val="false"/>
-          <w:dstrike w:val="false"/>
-          <w:color w:val="000000"/>
-          <w:sz w:val="24"/>
-          <w:u w:val="none"/>
-          <w:effect w:val="none"/>
-          <w:shd w:fill="FFFFFF" w:val="clear"/>
+          <w:b w:val="false"/>
+          <w:i w:val="false"/>
+          <w:i w:val="false"/>
+          <w:caps w:val="false"/>
+          <w:smallCaps w:val="false"/>
+          <w:strike w:val="false"/>
+          <w:dstrike w:val="false"/>
+          <w:color w:val="000000"/>
+          <w:sz w:val="24"/>
+          <w:highlight w:val="white"/>
+          <w:u w:val="none"/>
+          <w:effect w:val="none"/>
         </w:rPr>
       </w:pPr>
       <w:r>
@@ -299,16 +311,18 @@
         <w:rPr>
           <w:rFonts w:ascii="Arial" w:hAnsi="Arial"/>
           <w:b w:val="false"/>
-          <w:i w:val="false"/>
-          <w:caps w:val="false"/>
-          <w:smallCaps w:val="false"/>
-          <w:strike w:val="false"/>
-          <w:dstrike w:val="false"/>
-          <w:color w:val="000000"/>
-          <w:sz w:val="24"/>
-          <w:u w:val="none"/>
-          <w:effect w:val="none"/>
-          <w:shd w:fill="FFFFFF" w:val="clear"/>
+          <w:b w:val="false"/>
+          <w:i w:val="false"/>
+          <w:i w:val="false"/>
+          <w:caps w:val="false"/>
+          <w:smallCaps w:val="false"/>
+          <w:strike w:val="false"/>
+          <w:dstrike w:val="false"/>
+          <w:color w:val="000000"/>
+          <w:sz w:val="24"/>
+          <w:highlight w:val="white"/>
+          <w:u w:val="none"/>
+          <w:effect w:val="none"/>
         </w:rPr>
       </w:pPr>
       <w:r>
@@ -347,16 +361,18 @@
         <w:rPr>
           <w:rFonts w:ascii="Arial" w:hAnsi="Arial"/>
           <w:b w:val="false"/>
-          <w:i w:val="false"/>
-          <w:caps w:val="false"/>
-          <w:smallCaps w:val="false"/>
-          <w:strike w:val="false"/>
-          <w:dstrike w:val="false"/>
-          <w:color w:val="000000"/>
-          <w:sz w:val="24"/>
-          <w:u w:val="none"/>
-          <w:effect w:val="none"/>
-          <w:shd w:fill="FFFFFF" w:val="clear"/>
+          <w:b w:val="false"/>
+          <w:i w:val="false"/>
+          <w:i w:val="false"/>
+          <w:caps w:val="false"/>
+          <w:smallCaps w:val="false"/>
+          <w:strike w:val="false"/>
+          <w:dstrike w:val="false"/>
+          <w:color w:val="000000"/>
+          <w:sz w:val="24"/>
+          <w:highlight w:val="white"/>
+          <w:u w:val="none"/>
+          <w:effect w:val="none"/>
         </w:rPr>
       </w:pPr>
       <w:r>
@@ -395,16 +411,18 @@
         <w:rPr>
           <w:rFonts w:ascii="Arial" w:hAnsi="Arial"/>
           <w:b w:val="false"/>
-          <w:i w:val="false"/>
-          <w:caps w:val="false"/>
-          <w:smallCaps w:val="false"/>
-          <w:strike w:val="false"/>
-          <w:dstrike w:val="false"/>
-          <w:color w:val="000000"/>
-          <w:sz w:val="24"/>
-          <w:u w:val="none"/>
-          <w:effect w:val="none"/>
-          <w:shd w:fill="FFFFFF" w:val="clear"/>
+          <w:b w:val="false"/>
+          <w:i w:val="false"/>
+          <w:i w:val="false"/>
+          <w:caps w:val="false"/>
+          <w:smallCaps w:val="false"/>
+          <w:strike w:val="false"/>
+          <w:dstrike w:val="false"/>
+          <w:color w:val="000000"/>
+          <w:sz w:val="24"/>
+          <w:highlight w:val="white"/>
+          <w:u w:val="none"/>
+          <w:effect w:val="none"/>
         </w:rPr>
       </w:pPr>
       <w:r>
@@ -475,7 +493,7 @@
           <w:ilvl w:val="0"/>
           <w:numId w:val="1"/>
         </w:numPr>
-        <w:shd w:fill="FFFFFF" w:val="clear"/>
+        <w:shd w:val="clear" w:fill="FFFFFF"/>
         <w:tabs>
           <w:tab w:val="left" w:pos="0" w:leader="none"/>
         </w:tabs>
@@ -486,16 +504,18 @@
         <w:rPr>
           <w:rFonts w:ascii="Arial" w:hAnsi="Arial"/>
           <w:b w:val="false"/>
-          <w:i w:val="false"/>
-          <w:caps w:val="false"/>
-          <w:smallCaps w:val="false"/>
-          <w:strike w:val="false"/>
-          <w:dstrike w:val="false"/>
-          <w:color w:val="000000"/>
-          <w:sz w:val="24"/>
-          <w:u w:val="none"/>
-          <w:effect w:val="none"/>
-          <w:shd w:fill="FFFFFF" w:val="clear"/>
+          <w:b w:val="false"/>
+          <w:i w:val="false"/>
+          <w:i w:val="false"/>
+          <w:caps w:val="false"/>
+          <w:smallCaps w:val="false"/>
+          <w:strike w:val="false"/>
+          <w:dstrike w:val="false"/>
+          <w:color w:val="000000"/>
+          <w:sz w:val="24"/>
+          <w:highlight w:val="white"/>
+          <w:u w:val="none"/>
+          <w:effect w:val="none"/>
         </w:rPr>
       </w:pPr>
       <w:r>
@@ -523,7 +543,7 @@
           <w:ilvl w:val="0"/>
           <w:numId w:val="1"/>
         </w:numPr>
-        <w:shd w:fill="FFFFFF" w:val="clear"/>
+        <w:shd w:val="clear" w:fill="FFFFFF"/>
         <w:tabs>
           <w:tab w:val="left" w:pos="0" w:leader="none"/>
         </w:tabs>
@@ -534,16 +554,18 @@
         <w:rPr>
           <w:rFonts w:ascii="Arial" w:hAnsi="Arial"/>
           <w:b w:val="false"/>
-          <w:i w:val="false"/>
-          <w:caps w:val="false"/>
-          <w:smallCaps w:val="false"/>
-          <w:strike w:val="false"/>
-          <w:dstrike w:val="false"/>
-          <w:color w:val="000000"/>
-          <w:sz w:val="24"/>
-          <w:u w:val="none"/>
-          <w:effect w:val="none"/>
-          <w:shd w:fill="FFFFFF" w:val="clear"/>
+          <w:b w:val="false"/>
+          <w:i w:val="false"/>
+          <w:i w:val="false"/>
+          <w:caps w:val="false"/>
+          <w:smallCaps w:val="false"/>
+          <w:strike w:val="false"/>
+          <w:dstrike w:val="false"/>
+          <w:color w:val="000000"/>
+          <w:sz w:val="24"/>
+          <w:highlight w:val="white"/>
+          <w:u w:val="none"/>
+          <w:effect w:val="none"/>
         </w:rPr>
       </w:pPr>
       <w:r>
@@ -582,16 +604,18 @@
         <w:rPr>
           <w:rFonts w:ascii="Arial" w:hAnsi="Arial"/>
           <w:b w:val="false"/>
-          <w:i w:val="false"/>
-          <w:caps w:val="false"/>
-          <w:smallCaps w:val="false"/>
-          <w:strike w:val="false"/>
-          <w:dstrike w:val="false"/>
-          <w:color w:val="000000"/>
-          <w:sz w:val="24"/>
-          <w:u w:val="none"/>
-          <w:effect w:val="none"/>
-          <w:shd w:fill="FFFFFF" w:val="clear"/>
+          <w:b w:val="false"/>
+          <w:i w:val="false"/>
+          <w:i w:val="false"/>
+          <w:caps w:val="false"/>
+          <w:smallCaps w:val="false"/>
+          <w:strike w:val="false"/>
+          <w:dstrike w:val="false"/>
+          <w:color w:val="000000"/>
+          <w:sz w:val="24"/>
+          <w:highlight w:val="white"/>
+          <w:u w:val="none"/>
+          <w:effect w:val="none"/>
         </w:rPr>
       </w:pPr>
       <w:r>
@@ -628,7 +652,7 @@
           <w:ilvl w:val="0"/>
           <w:numId w:val="2"/>
         </w:numPr>
-        <w:shd w:fill="FFFFFF" w:val="clear"/>
+        <w:shd w:val="clear" w:fill="FFFFFF"/>
         <w:tabs>
           <w:tab w:val="left" w:pos="0" w:leader="none"/>
         </w:tabs>
@@ -639,16 +663,18 @@
         <w:rPr>
           <w:rFonts w:ascii="Arial" w:hAnsi="Arial"/>
           <w:b w:val="false"/>
-          <w:i w:val="false"/>
-          <w:caps w:val="false"/>
-          <w:smallCaps w:val="false"/>
-          <w:strike w:val="false"/>
-          <w:dstrike w:val="false"/>
-          <w:color w:val="000000"/>
-          <w:sz w:val="24"/>
-          <w:u w:val="none"/>
-          <w:effect w:val="none"/>
-          <w:shd w:fill="FFFFFF" w:val="clear"/>
+          <w:b w:val="false"/>
+          <w:i w:val="false"/>
+          <w:i w:val="false"/>
+          <w:caps w:val="false"/>
+          <w:smallCaps w:val="false"/>
+          <w:strike w:val="false"/>
+          <w:dstrike w:val="false"/>
+          <w:color w:val="000000"/>
+          <w:sz w:val="24"/>
+          <w:highlight w:val="white"/>
+          <w:u w:val="none"/>
+          <w:effect w:val="none"/>
         </w:rPr>
       </w:pPr>
       <w:r>
@@ -676,7 +702,7 @@
           <w:ilvl w:val="0"/>
           <w:numId w:val="2"/>
         </w:numPr>
-        <w:shd w:fill="FFFFFF" w:val="clear"/>
+        <w:shd w:val="clear" w:fill="FFFFFF"/>
         <w:tabs>
           <w:tab w:val="left" w:pos="0" w:leader="none"/>
         </w:tabs>
@@ -684,20 +710,7 @@
         <w:spacing w:lineRule="auto" w:line="288" w:before="0" w:after="0"/>
         <w:ind w:left="707" w:right="0" w:hanging="283"/>
         <w:jc w:val="both"/>
-        <w:rPr>
-          <w:rFonts w:ascii="Arial" w:hAnsi="Arial"/>
-          <w:b w:val="false"/>
-          <w:i w:val="false"/>
-          <w:caps w:val="false"/>
-          <w:smallCaps w:val="false"/>
-          <w:strike w:val="false"/>
-          <w:dstrike w:val="false"/>
-          <w:color w:val="000000"/>
-          <w:sz w:val="24"/>
-          <w:u w:val="none"/>
-          <w:effect w:val="none"/>
-          <w:shd w:fill="FFFFFF" w:val="clear"/>
-        </w:rPr>
+        <w:rPr/>
       </w:pPr>
       <w:r>
         <w:rPr>
@@ -724,6 +737,7 @@
       <w:pgNumType w:fmt="decimal"/>
       <w:formProt w:val="false"/>
       <w:textDirection w:val="lrTb"/>
+      <w:docGrid w:type="default" w:linePitch="240" w:charSpace="4294961151"/>
     </w:sectPr>
   </w:body>
 </w:document>
@@ -745,6 +759,9 @@
       </w:pPr>
       <w:rPr>
         <w:rFonts w:ascii="Symbol" w:hAnsi="Symbol" w:cs="Symbol" w:hint="default"/>
+        <w:sz w:val="24"/>
+        <w:b w:val="false"/>
+        <w:rFonts w:cs="Symbol"/>
       </w:rPr>
     </w:lvl>
     <w:lvl w:ilvl="1">
@@ -760,6 +777,7 @@
       </w:pPr>
       <w:rPr>
         <w:rFonts w:ascii="Symbol" w:hAnsi="Symbol" w:cs="Symbol" w:hint="default"/>
+        <w:rFonts w:cs="Symbol"/>
       </w:rPr>
     </w:lvl>
     <w:lvl w:ilvl="2">
@@ -775,6 +793,7 @@
       </w:pPr>
       <w:rPr>
         <w:rFonts w:ascii="Symbol" w:hAnsi="Symbol" w:cs="Symbol" w:hint="default"/>
+        <w:rFonts w:cs="Symbol"/>
       </w:rPr>
     </w:lvl>
     <w:lvl w:ilvl="3">
@@ -790,6 +809,7 @@
       </w:pPr>
       <w:rPr>
         <w:rFonts w:ascii="Symbol" w:hAnsi="Symbol" w:cs="Symbol" w:hint="default"/>
+        <w:rFonts w:cs="Symbol"/>
       </w:rPr>
     </w:lvl>
     <w:lvl w:ilvl="4">
@@ -805,6 +825,7 @@
       </w:pPr>
       <w:rPr>
         <w:rFonts w:ascii="Symbol" w:hAnsi="Symbol" w:cs="Symbol" w:hint="default"/>
+        <w:rFonts w:cs="Symbol"/>
       </w:rPr>
     </w:lvl>
     <w:lvl w:ilvl="5">
@@ -820,6 +841,7 @@
       </w:pPr>
       <w:rPr>
         <w:rFonts w:ascii="Symbol" w:hAnsi="Symbol" w:cs="Symbol" w:hint="default"/>
+        <w:rFonts w:cs="Symbol"/>
       </w:rPr>
     </w:lvl>
     <w:lvl w:ilvl="6">
@@ -835,6 +857,7 @@
       </w:pPr>
       <w:rPr>
         <w:rFonts w:ascii="Symbol" w:hAnsi="Symbol" w:cs="Symbol" w:hint="default"/>
+        <w:rFonts w:cs="Symbol"/>
       </w:rPr>
     </w:lvl>
     <w:lvl w:ilvl="7">
@@ -850,6 +873,7 @@
       </w:pPr>
       <w:rPr>
         <w:rFonts w:ascii="Symbol" w:hAnsi="Symbol" w:cs="Symbol" w:hint="default"/>
+        <w:rFonts w:cs="Symbol"/>
       </w:rPr>
     </w:lvl>
     <w:lvl w:ilvl="8">
@@ -865,6 +889,7 @@
       </w:pPr>
       <w:rPr>
         <w:rFonts w:ascii="Symbol" w:hAnsi="Symbol" w:cs="Symbol" w:hint="default"/>
+        <w:rFonts w:cs="Symbol"/>
       </w:rPr>
     </w:lvl>
   </w:abstractNum>
@@ -882,6 +907,9 @@
       </w:pPr>
       <w:rPr>
         <w:rFonts w:ascii="Symbol" w:hAnsi="Symbol" w:cs="Symbol" w:hint="default"/>
+        <w:sz w:val="24"/>
+        <w:b w:val="false"/>
+        <w:rFonts w:cs="Symbol"/>
       </w:rPr>
     </w:lvl>
     <w:lvl w:ilvl="1">
@@ -897,6 +925,7 @@
       </w:pPr>
       <w:rPr>
         <w:rFonts w:ascii="Symbol" w:hAnsi="Symbol" w:cs="Symbol" w:hint="default"/>
+        <w:rFonts w:cs="Symbol"/>
       </w:rPr>
     </w:lvl>
     <w:lvl w:ilvl="2">
@@ -912,6 +941,7 @@
       </w:pPr>
       <w:rPr>
         <w:rFonts w:ascii="Symbol" w:hAnsi="Symbol" w:cs="Symbol" w:hint="default"/>
+        <w:rFonts w:cs="Symbol"/>
       </w:rPr>
     </w:lvl>
     <w:lvl w:ilvl="3">
@@ -927,6 +957,7 @@
       </w:pPr>
       <w:rPr>
         <w:rFonts w:ascii="Symbol" w:hAnsi="Symbol" w:cs="Symbol" w:hint="default"/>
+        <w:rFonts w:cs="Symbol"/>
       </w:rPr>
     </w:lvl>
     <w:lvl w:ilvl="4">
@@ -942,6 +973,7 @@
       </w:pPr>
       <w:rPr>
         <w:rFonts w:ascii="Symbol" w:hAnsi="Symbol" w:cs="Symbol" w:hint="default"/>
+        <w:rFonts w:cs="Symbol"/>
       </w:rPr>
     </w:lvl>
     <w:lvl w:ilvl="5">
@@ -957,6 +989,7 @@
       </w:pPr>
       <w:rPr>
         <w:rFonts w:ascii="Symbol" w:hAnsi="Symbol" w:cs="Symbol" w:hint="default"/>
+        <w:rFonts w:cs="Symbol"/>
       </w:rPr>
     </w:lvl>
     <w:lvl w:ilvl="6">
@@ -972,6 +1005,7 @@
       </w:pPr>
       <w:rPr>
         <w:rFonts w:ascii="Symbol" w:hAnsi="Symbol" w:cs="Symbol" w:hint="default"/>
+        <w:rFonts w:cs="Symbol"/>
       </w:rPr>
     </w:lvl>
     <w:lvl w:ilvl="7">
@@ -987,6 +1021,7 @@
       </w:pPr>
       <w:rPr>
         <w:rFonts w:ascii="Symbol" w:hAnsi="Symbol" w:cs="Symbol" w:hint="default"/>
+        <w:rFonts w:cs="Symbol"/>
       </w:rPr>
     </w:lvl>
     <w:lvl w:ilvl="8">
@@ -1002,6 +1037,7 @@
       </w:pPr>
       <w:rPr>
         <w:rFonts w:ascii="Symbol" w:hAnsi="Symbol" w:cs="Symbol" w:hint="default"/>
+        <w:rFonts w:cs="Symbol"/>
       </w:rPr>
     </w:lvl>
   </w:abstractNum>
@@ -1137,12 +1173,11 @@
 </file>
 
 <file path=word/styles.xml><?xml version="1.0" encoding="utf-8"?>
-<w:styles xmlns:w="http://schemas.openxmlformats.org/wordprocessingml/2006/main">
+<w:styles xmlns:w="http://schemas.openxmlformats.org/wordprocessingml/2006/main" xmlns:w14="http://schemas.microsoft.com/office/word/2010/wordml" xmlns:mc="http://schemas.openxmlformats.org/markup-compatibility/2006" mc:Ignorable="w14">
   <w:docDefaults>
     <w:rPrDefault>
       <w:rPr>
         <w:rFonts w:ascii="Liberation Serif" w:hAnsi="Liberation Serif" w:eastAsia="Droid Sans Fallback" w:cs="FreeSans"/>
-        <w:sz w:val="24"/>
         <w:szCs w:val="24"/>
         <w:lang w:val="es-VE" w:eastAsia="zh-CN" w:bidi="hi-IN"/>
       </w:rPr>
@@ -1153,25 +1188,222 @@
   </w:docDefaults>
   <w:style w:type="paragraph" w:styleId="Normal">
     <w:name w:val="Normal"/>
+    <w:qFormat/>
     <w:pPr>
       <w:widowControl w:val="false"/>
       <w:suppressAutoHyphens w:val="true"/>
+      <w:bidi w:val="0"/>
+      <w:jc w:val="left"/>
     </w:pPr>
     <w:rPr>
       <w:rFonts w:ascii="Liberation Serif" w:hAnsi="Liberation Serif" w:eastAsia="Droid Sans Fallback" w:cs="FreeSans"/>
-      <w:color w:val="auto"/>
+      <w:color w:val="00000A"/>
       <w:sz w:val="24"/>
       <w:szCs w:val="24"/>
       <w:lang w:val="es-VE" w:eastAsia="zh-CN" w:bidi="hi-IN"/>
     </w:rPr>
   </w:style>
+  <w:style w:type="character" w:styleId="Vietas">
+    <w:name w:val="Viñetas"/>
+    <w:qFormat/>
+    <w:rPr>
+      <w:rFonts w:ascii="OpenSymbol" w:hAnsi="OpenSymbol" w:eastAsia="OpenSymbol" w:cs="OpenSymbol"/>
+    </w:rPr>
+  </w:style>
+  <w:style w:type="character" w:styleId="ListLabel1">
+    <w:name w:val="ListLabel 1"/>
+    <w:qFormat/>
+    <w:rPr>
+      <w:rFonts w:ascii="Arial" w:hAnsi="Arial" w:cs="Symbol"/>
+      <w:b w:val="false"/>
+      <w:sz w:val="24"/>
+    </w:rPr>
+  </w:style>
+  <w:style w:type="character" w:styleId="ListLabel2">
+    <w:name w:val="ListLabel 2"/>
+    <w:qFormat/>
+    <w:rPr>
+      <w:rFonts w:cs="Symbol"/>
+    </w:rPr>
+  </w:style>
+  <w:style w:type="character" w:styleId="ListLabel3">
+    <w:name w:val="ListLabel 3"/>
+    <w:qFormat/>
+    <w:rPr>
+      <w:rFonts w:cs="Symbol"/>
+    </w:rPr>
+  </w:style>
+  <w:style w:type="character" w:styleId="ListLabel4">
+    <w:name w:val="ListLabel 4"/>
+    <w:qFormat/>
+    <w:rPr>
+      <w:rFonts w:cs="Symbol"/>
+    </w:rPr>
+  </w:style>
+  <w:style w:type="character" w:styleId="ListLabel5">
+    <w:name w:val="ListLabel 5"/>
+    <w:qFormat/>
+    <w:rPr>
+      <w:rFonts w:cs="Symbol"/>
+    </w:rPr>
+  </w:style>
+  <w:style w:type="character" w:styleId="ListLabel6">
+    <w:name w:val="ListLabel 6"/>
+    <w:qFormat/>
+    <w:rPr>
+      <w:rFonts w:cs="Symbol"/>
+    </w:rPr>
+  </w:style>
+  <w:style w:type="character" w:styleId="ListLabel7">
+    <w:name w:val="ListLabel 7"/>
+    <w:qFormat/>
+    <w:rPr>
+      <w:rFonts w:cs="Symbol"/>
+    </w:rPr>
+  </w:style>
+  <w:style w:type="character" w:styleId="ListLabel8">
+    <w:name w:val="ListLabel 8"/>
+    <w:qFormat/>
+    <w:rPr>
+      <w:rFonts w:cs="Symbol"/>
+    </w:rPr>
+  </w:style>
+  <w:style w:type="character" w:styleId="ListLabel9">
+    <w:name w:val="ListLabel 9"/>
+    <w:qFormat/>
+    <w:rPr>
+      <w:rFonts w:cs="Symbol"/>
+    </w:rPr>
+  </w:style>
+  <w:style w:type="character" w:styleId="ListLabel10">
+    <w:name w:val="ListLabel 10"/>
+    <w:qFormat/>
+    <w:rPr>
+      <w:rFonts w:ascii="Arial" w:hAnsi="Arial" w:cs="Symbol"/>
+      <w:b w:val="false"/>
+      <w:sz w:val="24"/>
+    </w:rPr>
+  </w:style>
+  <w:style w:type="character" w:styleId="ListLabel11">
+    <w:name w:val="ListLabel 11"/>
+    <w:qFormat/>
+    <w:rPr>
+      <w:rFonts w:cs="Symbol"/>
+    </w:rPr>
+  </w:style>
+  <w:style w:type="character" w:styleId="ListLabel12">
+    <w:name w:val="ListLabel 12"/>
+    <w:qFormat/>
+    <w:rPr>
+      <w:rFonts w:cs="Symbol"/>
+    </w:rPr>
+  </w:style>
+  <w:style w:type="character" w:styleId="ListLabel13">
+    <w:name w:val="ListLabel 13"/>
+    <w:qFormat/>
+    <w:rPr>
+      <w:rFonts w:cs="Symbol"/>
+    </w:rPr>
+  </w:style>
+  <w:style w:type="character" w:styleId="ListLabel14">
+    <w:name w:val="ListLabel 14"/>
+    <w:qFormat/>
+    <w:rPr>
+      <w:rFonts w:cs="Symbol"/>
+    </w:rPr>
+  </w:style>
+  <w:style w:type="character" w:styleId="ListLabel15">
+    <w:name w:val="ListLabel 15"/>
+    <w:qFormat/>
+    <w:rPr>
+      <w:rFonts w:cs="Symbol"/>
+    </w:rPr>
+  </w:style>
+  <w:style w:type="character" w:styleId="ListLabel16">
+    <w:name w:val="ListLabel 16"/>
+    <w:qFormat/>
+    <w:rPr>
+      <w:rFonts w:cs="Symbol"/>
+    </w:rPr>
+  </w:style>
+  <w:style w:type="character" w:styleId="ListLabel17">
+    <w:name w:val="ListLabel 17"/>
+    <w:qFormat/>
+    <w:rPr>
+      <w:rFonts w:cs="Symbol"/>
+    </w:rPr>
+  </w:style>
+  <w:style w:type="character" w:styleId="ListLabel18">
+    <w:name w:val="ListLabel 18"/>
+    <w:qFormat/>
+    <w:rPr>
+      <w:rFonts w:cs="Symbol"/>
+    </w:rPr>
+  </w:style>
+  <w:style w:type="paragraph" w:styleId="Heading">
+    <w:name w:val="Heading"/>
+    <w:basedOn w:val="Normal"/>
+    <w:next w:val="TextBody"/>
+    <w:qFormat/>
+    <w:pPr>
+      <w:keepNext/>
+      <w:spacing w:before="240" w:after="120"/>
+    </w:pPr>
+    <w:rPr>
+      <w:rFonts w:ascii="Liberation Sans" w:hAnsi="Liberation Sans" w:eastAsia="Noto Sans CJK SC Regular" w:cs="FreeSans"/>
+      <w:sz w:val="28"/>
+      <w:szCs w:val="28"/>
+    </w:rPr>
+  </w:style>
+  <w:style w:type="paragraph" w:styleId="TextBody">
+    <w:name w:val="Body Text"/>
+    <w:basedOn w:val="Normal"/>
+    <w:pPr>
+      <w:spacing w:lineRule="auto" w:line="288" w:before="0" w:after="140"/>
+    </w:pPr>
+    <w:rPr/>
+  </w:style>
+  <w:style w:type="paragraph" w:styleId="List">
+    <w:name w:val="List"/>
+    <w:basedOn w:val="TextBody"/>
+    <w:pPr/>
+    <w:rPr>
+      <w:rFonts w:cs="FreeSans"/>
+    </w:rPr>
+  </w:style>
+  <w:style w:type="paragraph" w:styleId="Caption">
+    <w:name w:val="Caption"/>
+    <w:basedOn w:val="Normal"/>
+    <w:qFormat/>
+    <w:pPr>
+      <w:suppressLineNumbers/>
+      <w:spacing w:before="120" w:after="120"/>
+    </w:pPr>
+    <w:rPr>
+      <w:rFonts w:cs="FreeSans"/>
+      <w:i/>
+      <w:iCs/>
+      <w:sz w:val="24"/>
+      <w:szCs w:val="24"/>
+    </w:rPr>
+  </w:style>
+  <w:style w:type="paragraph" w:styleId="Index">
+    <w:name w:val="Index"/>
+    <w:basedOn w:val="Normal"/>
+    <w:qFormat/>
+    <w:pPr>
+      <w:suppressLineNumbers/>
+    </w:pPr>
+    <w:rPr>
+      <w:rFonts w:cs="FreeSans"/>
+    </w:rPr>
+  </w:style>
   <w:style w:type="paragraph" w:styleId="Encabezado3">
     <w:name w:val="Encabezado 3"/>
-    <w:basedOn w:val="Encabezado"/>
-    <w:next w:val="Cuerpodetexto"/>
+    <w:qFormat/>
     <w:pPr>
+      <w:widowControl w:val="false"/>
       <w:spacing w:before="140" w:after="120"/>
-      <w:outlineLvl w:val="2"/>
       <w:outlineLvl w:val="2"/>
     </w:pPr>
     <w:rPr>
@@ -1181,18 +1413,13 @@
       <w:color w:val="808080"/>
       <w:sz w:val="28"/>
       <w:szCs w:val="28"/>
-    </w:rPr>
-  </w:style>
-  <w:style w:type="character" w:styleId="Vietas">
-    <w:name w:val="Viñetas"/>
-    <w:rPr>
-      <w:rFonts w:ascii="OpenSymbol" w:hAnsi="OpenSymbol" w:eastAsia="OpenSymbol" w:cs="OpenSymbol"/>
+      <w:lang w:val="es-VE" w:eastAsia="zh-CN" w:bidi="hi-IN"/>
     </w:rPr>
   </w:style>
   <w:style w:type="paragraph" w:styleId="Encabezado">
     <w:name w:val="Encabezado"/>
     <w:basedOn w:val="Normal"/>
-    <w:next w:val="Cuerpodetexto"/>
+    <w:qFormat/>
     <w:pPr>
       <w:keepNext/>
       <w:spacing w:before="240" w:after="120"/>
@@ -1206,6 +1433,7 @@
   <w:style w:type="paragraph" w:styleId="Cuerpodetexto">
     <w:name w:val="Cuerpo de texto"/>
     <w:basedOn w:val="Normal"/>
+    <w:qFormat/>
     <w:pPr>
       <w:spacing w:lineRule="auto" w:line="288" w:before="0" w:after="140"/>
     </w:pPr>
@@ -1214,6 +1442,7 @@
   <w:style w:type="paragraph" w:styleId="Lista">
     <w:name w:val="Lista"/>
     <w:basedOn w:val="Cuerpodetexto"/>
+    <w:qFormat/>
     <w:pPr/>
     <w:rPr>
       <w:rFonts w:cs="FreeSans"/>
@@ -1222,6 +1451,7 @@
   <w:style w:type="paragraph" w:styleId="Pie">
     <w:name w:val="Pie"/>
     <w:basedOn w:val="Normal"/>
+    <w:qFormat/>
     <w:pPr>
       <w:suppressLineNumbers/>
       <w:spacing w:before="120" w:after="120"/>
@@ -1237,6 +1467,7 @@
   <w:style w:type="paragraph" w:styleId="Ndice">
     <w:name w:val="Índice"/>
     <w:basedOn w:val="Normal"/>
+    <w:qFormat/>
     <w:pPr>
       <w:suppressLineNumbers/>
     </w:pPr>

</xml_diff>